<commit_message>
ADD: report for lab 3
</commit_message>
<xml_diff>
--- a/lab03/docs/report.docx
+++ b/lab03/docs/report.docx
@@ -1311,6 +1311,26 @@
         </w:rPr>
         <w:t>«Создание справочной системы» теперь должно выполняться не параллельно с задачей «Написание руководства пользователя», а сразу после неё.</w:t>
       </w:r>
+      <w:r>
+        <w:rPr>
+          <w:rFonts w:ascii="Times New Roman" w:hAnsi="Times New Roman" w:cs="Times New Roman"/>
+          <w:noProof/>
+          <w:sz w:val="28"/>
+          <w:szCs w:val="28"/>
+          <w:lang w:eastAsia="ru-RU"/>
+        </w:rPr>
+        <w:t xml:space="preserve"> </w:t>
+      </w:r>
+      <w:r>
+        <w:rPr>
+          <w:rFonts w:ascii="Times New Roman" w:hAnsi="Times New Roman" w:cs="Times New Roman"/>
+          <w:noProof/>
+          <w:sz w:val="28"/>
+          <w:szCs w:val="28"/>
+          <w:lang w:eastAsia="ru-RU"/>
+        </w:rPr>
+        <w:t>Произошло это из-за того, что «Написание руководства пользователя» находится на критическом пути.</w:t>
+      </w:r>
     </w:p>
     <w:p>
       <w:pPr>
@@ -1556,7 +1576,6 @@
           <w:sz w:val="28"/>
           <w:szCs w:val="28"/>
         </w:rPr>
-        <w:lastRenderedPageBreak/>
         <w:t xml:space="preserve">Было создано повторяющееся событие – «Совещание». </w:t>
       </w:r>
     </w:p>
@@ -1663,6 +1682,7 @@
           <w:szCs w:val="28"/>
           <w:lang w:eastAsia="ru-RU"/>
         </w:rPr>
+        <w:lastRenderedPageBreak/>
         <w:drawing>
           <wp:inline distT="0" distB="0" distL="0" distR="0" wp14:anchorId="5453219F" wp14:editId="6A2D624D">
             <wp:extent cx="5324475" cy="4889638"/>
@@ -1716,28 +1736,28 @@
           <w:sz w:val="28"/>
           <w:szCs w:val="28"/>
         </w:rPr>
+        <w:t>Возникли перегрузки из-за того, что совещания происходят в рабочее время, необходимо провести устранение перегрузки.</w:t>
+      </w:r>
+    </w:p>
+    <w:p>
+      <w:pPr>
+        <w:spacing w:after="0" w:line="276" w:lineRule="auto"/>
+        <w:jc w:val="both"/>
+        <w:rPr>
+          <w:rFonts w:ascii="Times New Roman" w:hAnsi="Times New Roman" w:cs="Times New Roman"/>
+          <w:sz w:val="28"/>
+          <w:szCs w:val="28"/>
+        </w:rPr>
+      </w:pPr>
+      <w:r>
+        <w:rPr>
+          <w:rFonts w:ascii="Times New Roman" w:hAnsi="Times New Roman" w:cs="Times New Roman"/>
+          <w:noProof/>
+          <w:sz w:val="28"/>
+          <w:szCs w:val="28"/>
+          <w:lang w:eastAsia="ru-RU"/>
+        </w:rPr>
         <w:lastRenderedPageBreak/>
-        <w:t>Возникли перегрузки из-за того, что совещания происходят в рабочее время, необходимо провести устранение перегрузки.</w:t>
-      </w:r>
-    </w:p>
-    <w:p>
-      <w:pPr>
-        <w:spacing w:after="0" w:line="276" w:lineRule="auto"/>
-        <w:jc w:val="both"/>
-        <w:rPr>
-          <w:rFonts w:ascii="Times New Roman" w:hAnsi="Times New Roman" w:cs="Times New Roman"/>
-          <w:sz w:val="28"/>
-          <w:szCs w:val="28"/>
-        </w:rPr>
-      </w:pPr>
-      <w:r>
-        <w:rPr>
-          <w:rFonts w:ascii="Times New Roman" w:hAnsi="Times New Roman" w:cs="Times New Roman"/>
-          <w:noProof/>
-          <w:sz w:val="28"/>
-          <w:szCs w:val="28"/>
-          <w:lang w:eastAsia="ru-RU"/>
-        </w:rPr>
         <w:drawing>
           <wp:inline distT="0" distB="0" distL="0" distR="0" wp14:anchorId="064A3B41" wp14:editId="16B0FBCB">
             <wp:extent cx="5633049" cy="4081326"/>
@@ -2487,8 +2507,10 @@
       <w:r>
         <w:rPr>
           <w:rFonts w:ascii="Times New Roman" w:hAnsi="Times New Roman" w:cs="Times New Roman"/>
-          <w:sz w:val="28"/>
-          <w:szCs w:val="28"/>
+          <w:noProof/>
+          <w:sz w:val="28"/>
+          <w:szCs w:val="28"/>
+          <w:lang w:eastAsia="ru-RU"/>
         </w:rPr>
         <w:drawing>
           <wp:inline distT="0" distB="0" distL="0" distR="0" wp14:anchorId="1BE3695D" wp14:editId="06B868EE">
@@ -2597,8 +2619,10 @@
       <w:r>
         <w:rPr>
           <w:rFonts w:ascii="Times New Roman" w:hAnsi="Times New Roman" w:cs="Times New Roman"/>
-          <w:sz w:val="28"/>
-          <w:szCs w:val="28"/>
+          <w:noProof/>
+          <w:sz w:val="28"/>
+          <w:szCs w:val="28"/>
+          <w:lang w:eastAsia="ru-RU"/>
         </w:rPr>
         <w:drawing>
           <wp:inline distT="0" distB="0" distL="0" distR="0" wp14:anchorId="26521560" wp14:editId="710444DF">
@@ -2688,8 +2712,10 @@
       <w:r>
         <w:rPr>
           <w:rFonts w:ascii="Times New Roman" w:hAnsi="Times New Roman" w:cs="Times New Roman"/>
-          <w:sz w:val="28"/>
-          <w:szCs w:val="28"/>
+          <w:noProof/>
+          <w:sz w:val="28"/>
+          <w:szCs w:val="28"/>
+          <w:lang w:eastAsia="ru-RU"/>
         </w:rPr>
         <w:lastRenderedPageBreak/>
         <w:drawing>
@@ -2884,8 +2910,10 @@
             <w:r>
               <w:rPr>
                 <w:rFonts w:ascii="Times New Roman" w:hAnsi="Times New Roman" w:cs="Times New Roman"/>
+                <w:noProof/>
                 <w:sz w:val="28"/>
                 <w:szCs w:val="28"/>
+                <w:lang w:eastAsia="ru-RU"/>
               </w:rPr>
               <w:drawing>
                 <wp:inline distT="0" distB="0" distL="0" distR="0" wp14:anchorId="754C3AE6" wp14:editId="087C89E9">
@@ -2942,8 +2970,10 @@
             <w:r>
               <w:rPr>
                 <w:rFonts w:ascii="Times New Roman" w:hAnsi="Times New Roman" w:cs="Times New Roman"/>
+                <w:noProof/>
                 <w:sz w:val="28"/>
                 <w:szCs w:val="28"/>
+                <w:lang w:eastAsia="ru-RU"/>
               </w:rPr>
               <w:drawing>
                 <wp:inline distT="0" distB="0" distL="0" distR="0" wp14:anchorId="5B04CA7A" wp14:editId="7322B310">
@@ -3002,8 +3032,10 @@
             <w:r>
               <w:rPr>
                 <w:rFonts w:ascii="Times New Roman" w:hAnsi="Times New Roman" w:cs="Times New Roman"/>
+                <w:noProof/>
                 <w:sz w:val="28"/>
                 <w:szCs w:val="28"/>
+                <w:lang w:eastAsia="ru-RU"/>
               </w:rPr>
               <w:drawing>
                 <wp:inline distT="0" distB="0" distL="0" distR="0" wp14:anchorId="0578D715" wp14:editId="07DFEC64">
@@ -3060,8 +3092,10 @@
             <w:r>
               <w:rPr>
                 <w:rFonts w:ascii="Times New Roman" w:hAnsi="Times New Roman" w:cs="Times New Roman"/>
+                <w:noProof/>
                 <w:sz w:val="28"/>
                 <w:szCs w:val="28"/>
+                <w:lang w:eastAsia="ru-RU"/>
               </w:rPr>
               <w:drawing>
                 <wp:inline distT="0" distB="0" distL="0" distR="0" wp14:anchorId="178ACEBD" wp14:editId="37B57EF9">
@@ -3117,11 +3151,12 @@
     <w:p>
       <w:pPr>
         <w:spacing w:after="0" w:line="276" w:lineRule="auto"/>
-        <w:jc w:val="both"/>
-        <w:rPr>
-          <w:rFonts w:ascii="Times New Roman" w:hAnsi="Times New Roman" w:cs="Times New Roman"/>
-          <w:sz w:val="28"/>
-          <w:szCs w:val="28"/>
+        <w:jc w:val="center"/>
+        <w:rPr>
+          <w:rFonts w:ascii="Times New Roman" w:hAnsi="Times New Roman" w:cs="Times New Roman"/>
+          <w:sz w:val="28"/>
+          <w:szCs w:val="28"/>
+          <w:lang w:val="en-US"/>
         </w:rPr>
       </w:pPr>
       <w:r>
@@ -3140,6 +3175,16 @@
         </w:rPr>
         <w:t xml:space="preserve">к затратам практически не изменилось. </w:t>
       </w:r>
+      <w:r>
+        <w:rPr>
+          <w:rFonts w:ascii="Times New Roman" w:hAnsi="Times New Roman" w:cs="Times New Roman"/>
+          <w:sz w:val="28"/>
+          <w:szCs w:val="28"/>
+        </w:rPr>
+        <w:t>Увеличились затраты на программистов (около 3%).</w:t>
+      </w:r>
+      <w:bookmarkStart w:id="0" w:name="_GoBack"/>
+      <w:bookmarkEnd w:id="0"/>
     </w:p>
     <w:p>
       <w:pPr>
@@ -3412,17 +3457,7 @@
           <w:sz w:val="28"/>
           <w:szCs w:val="28"/>
         </w:rPr>
-        <w:t xml:space="preserve"> (была 16.09.2022</w:t>
-      </w:r>
-      <w:bookmarkStart w:id="0" w:name="_GoBack"/>
-      <w:bookmarkEnd w:id="0"/>
-      <w:r>
-        <w:rPr>
-          <w:rFonts w:ascii="Times New Roman" w:hAnsi="Times New Roman" w:cs="Times New Roman"/>
-          <w:sz w:val="28"/>
-          <w:szCs w:val="28"/>
-        </w:rPr>
-        <w:t>)</w:t>
+        <w:t xml:space="preserve"> (была 16.09.2022)</w:t>
       </w:r>
       <w:r>
         <w:rPr>
@@ -3512,7 +3547,7 @@
           <w:rPr>
             <w:noProof/>
           </w:rPr>
-          <w:t>8</w:t>
+          <w:t>10</w:t>
         </w:r>
         <w:r>
           <w:fldChar w:fldCharType="end"/>
@@ -5617,7 +5652,7 @@
 </file>
 
 <file path=customXml/itemProps1.xml><?xml version="1.0" encoding="utf-8"?>
-<ds:datastoreItem xmlns:ds="http://schemas.openxmlformats.org/officeDocument/2006/customXml" ds:itemID="{9B116E51-7602-40A3-A4D5-FF0E35A2FDC7}">
+<ds:datastoreItem xmlns:ds="http://schemas.openxmlformats.org/officeDocument/2006/customXml" ds:itemID="{1575FBE8-9A96-493E-85AC-DB87FA4D897C}">
   <ds:schemaRefs>
     <ds:schemaRef ds:uri="http://schemas.openxmlformats.org/officeDocument/2006/bibliography"/>
   </ds:schemaRefs>

</xml_diff>